<commit_message>
change of v0.6 announcement
</commit_message>
<xml_diff>
--- a/book/documents/Announcement OPOSSUM v0_6_0.docx
+++ b/book/documents/Announcement OPOSSUM v0_6_0.docx
@@ -293,54 +293,218 @@
     </w:p>
     <w:p>
       <w:pPr>
-        <w:pStyle w:val="Listenabsatz"/>
-        <w:numPr>
-          <w:ilvl w:val="0"/>
-          <w:numId w:val="35"/>
-        </w:numPr>
-      </w:pPr>
+        <w:pStyle w:val="berschrift3"/>
+        <w:rPr>
+          <w:b w:val="0"/>
+          <w:bCs w:val="0"/>
+        </w:rPr>
+      </w:pPr>
+      <w:r>
+        <w:drawing>
+          <wp:anchor distT="0" distB="0" distL="114300" distR="114300" simplePos="0" relativeHeight="251658240" behindDoc="0" locked="0" layoutInCell="1" allowOverlap="1" wp14:anchorId="62B10EFC" wp14:editId="3DF5B556">
+            <wp:simplePos x="0" y="0"/>
+            <wp:positionH relativeFrom="margin">
+              <wp:posOffset>0</wp:posOffset>
+            </wp:positionH>
+            <wp:positionV relativeFrom="paragraph">
+              <wp:posOffset>469900</wp:posOffset>
+            </wp:positionV>
+            <wp:extent cx="5760720" cy="1861820"/>
+            <wp:effectExtent l="0" t="0" r="0" b="5080"/>
+            <wp:wrapTopAndBottom/>
+            <wp:docPr id="1" name="Grafik 1"/>
+            <wp:cNvGraphicFramePr>
+              <a:graphicFrameLocks xmlns:a="http://schemas.openxmlformats.org/drawingml/2006/main" noChangeAspect="1"/>
+            </wp:cNvGraphicFramePr>
+            <a:graphic xmlns:a="http://schemas.openxmlformats.org/drawingml/2006/main">
+              <a:graphicData uri="http://schemas.openxmlformats.org/drawingml/2006/picture">
+                <pic:pic xmlns:pic="http://schemas.openxmlformats.org/drawingml/2006/picture">
+                  <pic:nvPicPr>
+                    <pic:cNvPr id="1" name=""/>
+                    <pic:cNvPicPr/>
+                  </pic:nvPicPr>
+                  <pic:blipFill>
+                    <a:blip r:embed="rId6">
+                      <a:extLst>
+                        <a:ext uri="{28A0092B-C50C-407E-A947-70E740481C1C}">
+                          <a14:useLocalDpi xmlns:a14="http://schemas.microsoft.com/office/drawing/2010/main" val="0"/>
+                        </a:ext>
+                        <a:ext uri="{96DAC541-7B7A-43D3-8B79-37D633B846F1}">
+                          <asvg:svgBlip xmlns:asvg="http://schemas.microsoft.com/office/drawing/2016/SVG/main" r:embed="rId7"/>
+                        </a:ext>
+                      </a:extLst>
+                    </a:blip>
+                    <a:stretch>
+                      <a:fillRect/>
+                    </a:stretch>
+                  </pic:blipFill>
+                  <pic:spPr>
+                    <a:xfrm>
+                      <a:off x="0" y="0"/>
+                      <a:ext cx="5760720" cy="1861820"/>
+                    </a:xfrm>
+                    <a:prstGeom prst="rect">
+                      <a:avLst/>
+                    </a:prstGeom>
+                  </pic:spPr>
+                </pic:pic>
+              </a:graphicData>
+            </a:graphic>
+          </wp:anchor>
+        </w:drawing>
+      </w:r>
       <w:r>
         <w:rPr>
           <w:rStyle w:val="Fett"/>
+          <w:b/>
+          <w:bCs/>
         </w:rPr>
         <w:t>Reflective Grating Node</w:t>
       </w:r>
     </w:p>
     <w:p>
-      <w:pPr>
-        <w:pStyle w:val="Listenabsatz"/>
-        <w:numPr>
-          <w:ilvl w:val="1"/>
-          <w:numId w:val="35"/>
-        </w:numPr>
-      </w:pPr>
+      <w:r>
+        <w:rPr>
+          <w:noProof/>
+        </w:rPr>
+        <mc:AlternateContent>
+          <mc:Choice Requires="wps">
+            <w:drawing>
+              <wp:anchor distT="0" distB="0" distL="114300" distR="114300" simplePos="0" relativeHeight="251660288" behindDoc="0" locked="0" layoutInCell="1" allowOverlap="1" wp14:anchorId="1E0D540A" wp14:editId="198997E4">
+                <wp:simplePos x="0" y="0"/>
+                <wp:positionH relativeFrom="column">
+                  <wp:posOffset>0</wp:posOffset>
+                </wp:positionH>
+                <wp:positionV relativeFrom="paragraph">
+                  <wp:posOffset>1917065</wp:posOffset>
+                </wp:positionV>
+                <wp:extent cx="5760720" cy="635"/>
+                <wp:effectExtent l="0" t="0" r="0" b="8255"/>
+                <wp:wrapTopAndBottom/>
+                <wp:docPr id="2" name="Textfeld 2"/>
+                <wp:cNvGraphicFramePr/>
+                <a:graphic xmlns:a="http://schemas.openxmlformats.org/drawingml/2006/main">
+                  <a:graphicData uri="http://schemas.microsoft.com/office/word/2010/wordprocessingShape">
+                    <wps:wsp>
+                      <wps:cNvSpPr txBox="1"/>
+                      <wps:spPr>
+                        <a:xfrm>
+                          <a:off x="0" y="0"/>
+                          <a:ext cx="5760720" cy="635"/>
+                        </a:xfrm>
+                        <a:prstGeom prst="rect">
+                          <a:avLst/>
+                        </a:prstGeom>
+                        <a:solidFill>
+                          <a:prstClr val="white"/>
+                        </a:solidFill>
+                        <a:ln>
+                          <a:noFill/>
+                        </a:ln>
+                      </wps:spPr>
+                      <wps:txbx>
+                        <w:txbxContent>
+                          <w:p>
+                            <w:pPr>
+                              <w:pStyle w:val="Beschriftung"/>
+                              <w:jc w:val="center"/>
+                            </w:pPr>
+                            <w:r>
+                              <w:t xml:space="preserve">Figure </w:t>
+                            </w:r>
+                            <w:fldSimple w:instr=" SEQ Figure \* ARABIC ">
+                              <w:r>
+                                <w:rPr>
+                                  <w:noProof/>
+                                </w:rPr>
+                                <w:t>1</w:t>
+                              </w:r>
+                            </w:fldSimple>
+                            <w:r>
+                              <w:t>Example of a modeled Treacy-type compressor with a groove density of 1740 lines/mm</w:t>
+                            </w:r>
+                          </w:p>
+                        </w:txbxContent>
+                      </wps:txbx>
+                      <wps:bodyPr rot="0" spcFirstLastPara="0" vertOverflow="overflow" horzOverflow="overflow" vert="horz" wrap="square" lIns="0" tIns="0" rIns="0" bIns="0" numCol="1" spcCol="0" rtlCol="0" fromWordArt="0" anchor="t" anchorCtr="0" forceAA="0" compatLnSpc="1">
+                        <a:prstTxWarp prst="textNoShape">
+                          <a:avLst/>
+                        </a:prstTxWarp>
+                        <a:spAutoFit/>
+                      </wps:bodyPr>
+                    </wps:wsp>
+                  </a:graphicData>
+                </a:graphic>
+              </wp:anchor>
+            </w:drawing>
+          </mc:Choice>
+          <mc:Fallback>
+            <w:pict>
+              <v:shapetype w14:anchorId="1E0D540A" id="_x0000_t202" coordsize="21600,21600" o:spt="202" path="m,l,21600r21600,l21600,xe">
+                <v:stroke joinstyle="miter"/>
+                <v:path gradientshapeok="t" o:connecttype="rect"/>
+              </v:shapetype>
+              <v:shape id="Textfeld 2" o:spid="_x0000_s1026" type="#_x0000_t202" style="position:absolute;margin-left:0;margin-top:150.95pt;width:453.6pt;height:.05pt;z-index:251660288;visibility:visible;mso-wrap-style:square;mso-wrap-distance-left:9pt;mso-wrap-distance-top:0;mso-wrap-distance-right:9pt;mso-wrap-distance-bottom:0;mso-position-horizontal:absolute;mso-position-horizontal-relative:text;mso-position-vertical:absolute;mso-position-vertical-relative:text;v-text-anchor:top" o:gfxdata="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" stroked="f">
+                <v:textbox style="mso-fit-shape-to-text:t" inset="0,0,0,0">
+                  <w:txbxContent>
+                    <w:p>
+                      <w:pPr>
+                        <w:pStyle w:val="Beschriftung"/>
+                        <w:jc w:val="center"/>
+                      </w:pPr>
+                      <w:r>
+                        <w:t xml:space="preserve">Figure </w:t>
+                      </w:r>
+                      <w:fldSimple w:instr=" SEQ Figure \* ARABIC ">
+                        <w:r>
+                          <w:rPr>
+                            <w:noProof/>
+                          </w:rPr>
+                          <w:t>1</w:t>
+                        </w:r>
+                      </w:fldSimple>
+                      <w:r>
+                        <w:t>Example of a modeled Treacy-type compressor with a groove density of 1740 lines/mm</w:t>
+                      </w:r>
+                    </w:p>
+                  </w:txbxContent>
+                </v:textbox>
+                <w10:wrap type="topAndBottom"/>
+              </v:shape>
+            </w:pict>
+          </mc:Fallback>
+        </mc:AlternateContent>
+      </w:r>
       <w:r>
         <w:t>Enables simulations of pulse stretcher/compressor designs, essential for modern CPA laser systems.</w:t>
+      </w:r>
+      <w:r>
+        <w:t xml:space="preserve"> </w:t>
       </w:r>
     </w:p>
     <w:p>
-      <w:pPr>
-        <w:pStyle w:val="Listenabsatz"/>
-        <w:numPr>
-          <w:ilvl w:val="0"/>
-          <w:numId w:val="35"/>
-        </w:numPr>
+      <w:r>
+        <w:t>The example shows the ray-tracing   through a Treacy-type compressor. To simplify the setup, the gratings can be aligned with respect to an “alignment wavelength” and a specified input- or output angle compared to the Littrow angle of the alignment wavelength.</w:t>
+      </w:r>
+    </w:p>
+    <w:p>
+      <w:pPr>
+        <w:pStyle w:val="berschrift3"/>
+        <w:rPr>
+          <w:b w:val="0"/>
+          <w:bCs w:val="0"/>
+        </w:rPr>
       </w:pPr>
       <w:r>
         <w:rPr>
           <w:rStyle w:val="Fett"/>
+          <w:b/>
+          <w:bCs/>
         </w:rPr>
         <w:t>Parabolic Mirrors</w:t>
       </w:r>
     </w:p>
     <w:p>
-      <w:pPr>
-        <w:pStyle w:val="Listenabsatz"/>
-        <w:numPr>
-          <w:ilvl w:val="1"/>
-          <w:numId w:val="35"/>
-        </w:numPr>
-      </w:pPr>
       <w:r>
         <w:t>Supports arbitrary 3D orientations and off-axis angles for ease of use.</w:t>
       </w:r>
@@ -357,7 +521,7 @@
       <w:r>
         <w:t xml:space="preserve">In addition to the key features above, v0.6.0 includes numerous bug fixes, smaller enhancements, and an extensively expanded test suite. Detailed information is available in the </w:t>
       </w:r>
-      <w:hyperlink r:id="rId5" w:history="1">
+      <w:hyperlink r:id="rId8" w:history="1">
         <w:r>
           <w:rPr>
             <w:rStyle w:val="Hyperlink"/>
@@ -368,7 +532,7 @@
       <w:r>
         <w:t xml:space="preserve"> of our </w:t>
       </w:r>
-      <w:hyperlink r:id="rId6" w:history="1">
+      <w:hyperlink r:id="rId9" w:history="1">
         <w:r>
           <w:rPr>
             <w:rStyle w:val="Hyperlink"/>
@@ -424,8 +588,19 @@
           <w:numId w:val="36"/>
         </w:numPr>
       </w:pPr>
-      <w:r>
-        <w:t>720 unit tests</w:t>
+      <w:proofErr w:type="gramStart"/>
+      <w:r>
+        <w:t>7</w:t>
+      </w:r>
+      <w:r>
+        <w:t>8</w:t>
+      </w:r>
+      <w:r>
+        <w:t>0 unit</w:t>
+      </w:r>
+      <w:proofErr w:type="gramEnd"/>
+      <w:r>
+        <w:t xml:space="preserve"> tests</w:t>
       </w:r>
     </w:p>
     <w:p>
@@ -457,6 +632,7 @@
         <w:pStyle w:val="berschrift1"/>
       </w:pPr>
       <w:r>
+        <w:lastRenderedPageBreak/>
         <w:t>Looking Ahead: v0.7</w:t>
       </w:r>
     </w:p>
@@ -2765,7 +2941,7 @@
   <w:abstractNum w:abstractNumId="22" w15:restartNumberingAfterBreak="0">
     <w:nsid w:val="3D616C1F"/>
     <w:multiLevelType w:val="multilevel"/>
-    <w:tmpl w:val="8626C62E"/>
+    <w:tmpl w:val="BECE6810"/>
     <w:styleLink w:val="ListeUeberschrift"/>
     <w:lvl w:ilvl="0">
       <w:start w:val="1"/>
@@ -4643,6 +4819,23 @@
   </w:abstractNum>
   <w:num w:numId="1">
     <w:abstractNumId w:val="22"/>
+    <w:lvlOverride w:ilvl="2">
+      <w:lvl w:ilvl="2">
+        <w:start w:val="1"/>
+        <w:numFmt w:val="decimal"/>
+        <w:pStyle w:val="berschrift3"/>
+        <w:lvlText w:val="%1.%2.%3"/>
+        <w:lvlJc w:val="left"/>
+        <w:pPr>
+          <w:ind w:left="567" w:hanging="567"/>
+        </w:pPr>
+        <w:rPr>
+          <w:rFonts w:hint="default"/>
+          <w:b/>
+          <w:bCs/>
+        </w:rPr>
+      </w:lvl>
+    </w:lvlOverride>
   </w:num>
   <w:num w:numId="2">
     <w:abstractNumId w:val="17"/>
@@ -4875,6 +5068,7 @@
     <w:lsdException w:name="HTML Sample" w:semiHidden="1" w:unhideWhenUsed="1"/>
     <w:lsdException w:name="HTML Typewriter" w:semiHidden="1" w:unhideWhenUsed="1"/>
     <w:lsdException w:name="HTML Variable" w:semiHidden="1" w:unhideWhenUsed="1"/>
+    <w:lsdException w:name="Normal Table" w:semiHidden="1" w:unhideWhenUsed="1"/>
     <w:lsdException w:name="annotation subject" w:semiHidden="1" w:unhideWhenUsed="1"/>
     <w:lsdException w:name="No List" w:semiHidden="1" w:unhideWhenUsed="1"/>
     <w:lsdException w:name="Outline List 1" w:semiHidden="1" w:unhideWhenUsed="1"/>
@@ -4917,8 +5111,11 @@
     <w:lsdException w:name="Table Contemporary" w:semiHidden="1" w:unhideWhenUsed="1"/>
     <w:lsdException w:name="Table Elegant" w:semiHidden="1" w:unhideWhenUsed="1"/>
     <w:lsdException w:name="Table Professional" w:semiHidden="1" w:unhideWhenUsed="1"/>
+    <w:lsdException w:name="Table Subtle 1" w:semiHidden="1" w:unhideWhenUsed="1"/>
     <w:lsdException w:name="Table Subtle 2" w:semiHidden="1" w:unhideWhenUsed="1"/>
     <w:lsdException w:name="Table Web 1" w:semiHidden="1" w:unhideWhenUsed="1"/>
+    <w:lsdException w:name="Table Web 2" w:semiHidden="1" w:unhideWhenUsed="1"/>
+    <w:lsdException w:name="Table Web 3" w:semiHidden="1" w:unhideWhenUsed="1"/>
     <w:lsdException w:name="Balloon Text" w:semiHidden="1" w:unhideWhenUsed="1"/>
     <w:lsdException w:name="Table Grid" w:uiPriority="59"/>
     <w:lsdException w:name="Table Theme" w:semiHidden="1" w:unhideWhenUsed="1"/>
@@ -5949,4 +6146,16 @@
   <a:objectDefaults/>
   <a:extraClrSchemeLst/>
 </a:theme>
+</file>
+
+<file path=customXml/item1.xml><?xml version="1.0" encoding="utf-8"?>
+<b:Sources xmlns:b="http://schemas.openxmlformats.org/officeDocument/2006/bibliography" xmlns="http://schemas.openxmlformats.org/officeDocument/2006/bibliography" SelectedStyle="\APASixthEditionOfficeOnline.xsl" StyleName="APA" Version="6"/>
+</file>
+
+<file path=customXml/itemProps1.xml><?xml version="1.0" encoding="utf-8"?>
+<ds:datastoreItem xmlns:ds="http://schemas.openxmlformats.org/officeDocument/2006/customXml" ds:itemID="{99F7205B-2746-4BED-B665-76F205F360D0}">
+  <ds:schemaRefs>
+    <ds:schemaRef ds:uri="http://schemas.openxmlformats.org/officeDocument/2006/bibliography"/>
+  </ds:schemaRefs>
+</ds:datastoreItem>
 </file>
</xml_diff>

<commit_message>
docs: :memo: Extend 0.6 relase announcement and add sample analysis report.
</commit_message>
<xml_diff>
--- a/book/documents/Announcement OPOSSUM v0_6_0.docx
+++ b/book/documents/Announcement OPOSSUM v0_6_0.docx
@@ -63,6 +63,9 @@
         <w:keepNext/>
       </w:pPr>
       <w:r>
+        <w:rPr>
+          <w:noProof/>
+        </w:rPr>
         <w:drawing>
           <wp:anchor distT="0" distB="0" distL="114300" distR="114300" simplePos="0" relativeHeight="251661312" behindDoc="0" locked="0" layoutInCell="1" allowOverlap="1" wp14:anchorId="34C6334C" wp14:editId="224AD6DA">
             <wp:simplePos x="0" y="0"/>
@@ -162,14 +165,27 @@
                             <w:r>
                               <w:t xml:space="preserve">Figure </w:t>
                             </w:r>
-                            <w:fldSimple w:instr=" SEQ Figure \* ARABIC ">
-                              <w:r>
-                                <w:rPr>
-                                  <w:noProof/>
-                                </w:rPr>
-                                <w:t>1</w:t>
-                              </w:r>
-                            </w:fldSimple>
+                            <w:r>
+                              <w:fldChar w:fldCharType="begin"/>
+                            </w:r>
+                            <w:r>
+                              <w:instrText xml:space="preserve"> SEQ Figure \* ARABIC </w:instrText>
+                            </w:r>
+                            <w:r>
+                              <w:fldChar w:fldCharType="separate"/>
+                            </w:r>
+                            <w:r>
+                              <w:rPr>
+                                <w:noProof/>
+                              </w:rPr>
+                              <w:t>1</w:t>
+                            </w:r>
+                            <w:r>
+                              <w:rPr>
+                                <w:noProof/>
+                              </w:rPr>
+                              <w:fldChar w:fldCharType="end"/>
+                            </w:r>
                             <w:r>
                               <w:t xml:space="preserve">: </w:t>
                             </w:r>
@@ -214,14 +230,27 @@
                       <w:r>
                         <w:t xml:space="preserve">Figure </w:t>
                       </w:r>
-                      <w:fldSimple w:instr=" SEQ Figure \* ARABIC ">
-                        <w:r>
-                          <w:rPr>
-                            <w:noProof/>
-                          </w:rPr>
-                          <w:t>1</w:t>
-                        </w:r>
-                      </w:fldSimple>
+                      <w:r>
+                        <w:fldChar w:fldCharType="begin"/>
+                      </w:r>
+                      <w:r>
+                        <w:instrText xml:space="preserve"> SEQ Figure \* ARABIC </w:instrText>
+                      </w:r>
+                      <w:r>
+                        <w:fldChar w:fldCharType="separate"/>
+                      </w:r>
+                      <w:r>
+                        <w:rPr>
+                          <w:noProof/>
+                        </w:rPr>
+                        <w:t>1</w:t>
+                      </w:r>
+                      <w:r>
+                        <w:rPr>
+                          <w:noProof/>
+                        </w:rPr>
+                        <w:fldChar w:fldCharType="end"/>
+                      </w:r>
                       <w:r>
                         <w:t xml:space="preserve">: </w:t>
                       </w:r>
@@ -308,6 +337,52 @@
       </w:r>
     </w:p>
     <w:p>
+      <w:r>
+        <w:t>A more elaborate example</w:t>
+      </w:r>
+      <w:r>
+        <w:t xml:space="preserve"> of a ghost focus analysis</w:t>
+      </w:r>
+      <w:r>
+        <w:t xml:space="preserve"> can be found </w:t>
+      </w:r>
+      <w:r>
+        <w:rPr>
+          <w:b/>
+          <w:bCs/>
+          <w:color w:val="FF0000"/>
+        </w:rPr>
+        <w:t>here</w:t>
+      </w:r>
+      <w:r>
+        <w:t xml:space="preserve"> </w:t>
+      </w:r>
+      <w:r>
+        <w:rPr>
+          <w:i/>
+          <w:iCs/>
+        </w:rPr>
+        <w:t xml:space="preserve">(insert link to </w:t>
+      </w:r>
+      <w:r>
+        <w:rPr>
+          <w:i/>
+          <w:iCs/>
+        </w:rPr>
+        <w:t>Announcement OPOSSUM v0_6_0 Analysis report</w:t>
+      </w:r>
+      <w:r>
+        <w:rPr>
+          <w:i/>
+          <w:iCs/>
+        </w:rPr>
+        <w:t>.pdf</w:t>
+      </w:r>
+      <w:r>
+        <w:t>)</w:t>
+      </w:r>
+    </w:p>
+    <w:p>
       <w:pPr>
         <w:pStyle w:val="berschrift2"/>
       </w:pPr>
@@ -463,15 +538,7 @@
         <w:t>a</w:t>
       </w:r>
       <w:r>
-        <w:t xml:space="preserve">polar, and </w:t>
-      </w:r>
-      <w:proofErr w:type="spellStart"/>
-      <w:r>
-        <w:t>Sobol</w:t>
-      </w:r>
-      <w:proofErr w:type="spellEnd"/>
-      <w:r>
-        <w:t xml:space="preserve"> positioning strategies)</w:t>
+        <w:t>polar, and Sobol positioning strategies)</w:t>
       </w:r>
     </w:p>
     <w:p>
@@ -613,27 +680,14 @@
                             <w:r>
                               <w:t xml:space="preserve">Figure </w:t>
                             </w:r>
-                            <w:r>
-                              <w:fldChar w:fldCharType="begin"/>
-                            </w:r>
-                            <w:r>
-                              <w:instrText xml:space="preserve"> SEQ Figure \* ARABIC </w:instrText>
-                            </w:r>
-                            <w:r>
-                              <w:fldChar w:fldCharType="separate"/>
-                            </w:r>
-                            <w:r>
-                              <w:rPr>
-                                <w:noProof/>
-                              </w:rPr>
-                              <w:t>2</w:t>
-                            </w:r>
-                            <w:r>
-                              <w:rPr>
-                                <w:noProof/>
-                              </w:rPr>
-                              <w:fldChar w:fldCharType="end"/>
-                            </w:r>
+                            <w:fldSimple w:instr=" SEQ Figure \* ARABIC ">
+                              <w:r>
+                                <w:rPr>
+                                  <w:noProof/>
+                                </w:rPr>
+                                <w:t>2</w:t>
+                              </w:r>
+                            </w:fldSimple>
                             <w:r>
                               <w:t>Example of a modeled Treacy-type compressor with a groove density of 1740 lines/mm</w:t>
                             </w:r>
@@ -665,27 +719,14 @@
                       <w:r>
                         <w:t xml:space="preserve">Figure </w:t>
                       </w:r>
-                      <w:r>
-                        <w:fldChar w:fldCharType="begin"/>
-                      </w:r>
-                      <w:r>
-                        <w:instrText xml:space="preserve"> SEQ Figure \* ARABIC </w:instrText>
-                      </w:r>
-                      <w:r>
-                        <w:fldChar w:fldCharType="separate"/>
-                      </w:r>
-                      <w:r>
-                        <w:rPr>
-                          <w:noProof/>
-                        </w:rPr>
-                        <w:t>2</w:t>
-                      </w:r>
-                      <w:r>
-                        <w:rPr>
-                          <w:noProof/>
-                        </w:rPr>
-                        <w:fldChar w:fldCharType="end"/>
-                      </w:r>
+                      <w:fldSimple w:instr=" SEQ Figure \* ARABIC ">
+                        <w:r>
+                          <w:rPr>
+                            <w:noProof/>
+                          </w:rPr>
+                          <w:t>2</w:t>
+                        </w:r>
+                      </w:fldSimple>
                       <w:r>
                         <w:t>Example of a modeled Treacy-type compressor with a groove density of 1740 lines/mm</w:t>
                       </w:r>
@@ -781,14 +822,27 @@
                             <w:r>
                               <w:t xml:space="preserve">Figure </w:t>
                             </w:r>
-                            <w:fldSimple w:instr=" SEQ Figure \* ARABIC ">
-                              <w:r>
-                                <w:rPr>
-                                  <w:noProof/>
-                                </w:rPr>
-                                <w:t>3</w:t>
-                              </w:r>
-                            </w:fldSimple>
+                            <w:r>
+                              <w:fldChar w:fldCharType="begin"/>
+                            </w:r>
+                            <w:r>
+                              <w:instrText xml:space="preserve"> SEQ Figure \* ARABIC </w:instrText>
+                            </w:r>
+                            <w:r>
+                              <w:fldChar w:fldCharType="separate"/>
+                            </w:r>
+                            <w:r>
+                              <w:rPr>
+                                <w:noProof/>
+                              </w:rPr>
+                              <w:t>3</w:t>
+                            </w:r>
+                            <w:r>
+                              <w:rPr>
+                                <w:noProof/>
+                              </w:rPr>
+                              <w:fldChar w:fldCharType="end"/>
+                            </w:r>
                             <w:r>
                               <w:t>: Example of a demagnifying 90° off-axis parabo</w:t>
                             </w:r>
@@ -829,14 +883,27 @@
                       <w:r>
                         <w:t xml:space="preserve">Figure </w:t>
                       </w:r>
-                      <w:fldSimple w:instr=" SEQ Figure \* ARABIC ">
-                        <w:r>
-                          <w:rPr>
-                            <w:noProof/>
-                          </w:rPr>
-                          <w:t>3</w:t>
-                        </w:r>
-                      </w:fldSimple>
+                      <w:r>
+                        <w:fldChar w:fldCharType="begin"/>
+                      </w:r>
+                      <w:r>
+                        <w:instrText xml:space="preserve"> SEQ Figure \* ARABIC </w:instrText>
+                      </w:r>
+                      <w:r>
+                        <w:fldChar w:fldCharType="separate"/>
+                      </w:r>
+                      <w:r>
+                        <w:rPr>
+                          <w:noProof/>
+                        </w:rPr>
+                        <w:t>3</w:t>
+                      </w:r>
+                      <w:r>
+                        <w:rPr>
+                          <w:noProof/>
+                        </w:rPr>
+                        <w:fldChar w:fldCharType="end"/>
+                      </w:r>
                       <w:r>
                         <w:t>: Example of a demagnifying 90° off-axis parabo</w:t>
                       </w:r>
@@ -976,7 +1043,13 @@
         </w:numPr>
       </w:pPr>
       <w:r>
-        <w:t>77 tickets closed</w:t>
+        <w:t>7</w:t>
+      </w:r>
+      <w:r>
+        <w:t>9</w:t>
+      </w:r>
+      <w:r>
+        <w:t xml:space="preserve"> tickets closed</w:t>
       </w:r>
     </w:p>
     <w:p>
@@ -988,7 +1061,16 @@
         </w:numPr>
       </w:pPr>
       <w:r>
-        <w:t>230 repository commits</w:t>
+        <w:t xml:space="preserve">&gt; </w:t>
+      </w:r>
+      <w:r>
+        <w:t>2</w:t>
+      </w:r>
+      <w:r>
+        <w:t>5</w:t>
+      </w:r>
+      <w:r>
+        <w:t>0 repository commits</w:t>
       </w:r>
     </w:p>
     <w:p>
@@ -999,7 +1081,9 @@
           <w:numId w:val="36"/>
         </w:numPr>
       </w:pPr>
-      <w:proofErr w:type="gramStart"/>
+      <w:r>
+        <w:t xml:space="preserve">&gt; </w:t>
+      </w:r>
       <w:r>
         <w:t>7</w:t>
       </w:r>
@@ -1007,11 +1091,7 @@
         <w:t>8</w:t>
       </w:r>
       <w:r>
-        <w:t>0 unit</w:t>
-      </w:r>
-      <w:proofErr w:type="gramEnd"/>
-      <w:r>
-        <w:t xml:space="preserve"> tests</w:t>
+        <w:t>0 unit tests</w:t>
       </w:r>
     </w:p>
     <w:p>
@@ -1023,6 +1103,9 @@
         </w:numPr>
       </w:pPr>
       <w:r>
+        <w:t xml:space="preserve">&gt; </w:t>
+      </w:r>
+      <w:r>
         <w:t>80% code coverage</w:t>
       </w:r>
     </w:p>
@@ -1034,6 +1117,9 @@
           <w:numId w:val="36"/>
         </w:numPr>
       </w:pPr>
+      <w:r>
+        <w:t xml:space="preserve">&gt; </w:t>
+      </w:r>
       <w:r>
         <w:t>43,000 lines of code</w:t>
       </w:r>
@@ -5229,7 +5315,6 @@
   </w:abstractNum>
   <w:num w:numId="1">
     <w:abstractNumId w:val="22"/>
-    <w:lvlOverride w:ilvl="0"/>
   </w:num>
   <w:num w:numId="2">
     <w:abstractNumId w:val="17"/>
@@ -5992,7 +6077,7 @@
     <w:rsid w:val="00C26A0C"/>
     <w:pPr>
       <w:numPr>
-        <w:numId w:val="37"/>
+        <w:numId w:val="1"/>
       </w:numPr>
     </w:pPr>
   </w:style>

</xml_diff>

<commit_message>
chore: :bookmark: Bump version number to 0.6.0. Update relase notes.
</commit_message>
<xml_diff>
--- a/book/documents/Announcement OPOSSUM v0_6_0.docx
+++ b/book/documents/Announcement OPOSSUM v0_6_0.docx
@@ -165,27 +165,14 @@
                             <w:r>
                               <w:t xml:space="preserve">Figure </w:t>
                             </w:r>
-                            <w:r>
-                              <w:fldChar w:fldCharType="begin"/>
-                            </w:r>
-                            <w:r>
-                              <w:instrText xml:space="preserve"> SEQ Figure \* ARABIC </w:instrText>
-                            </w:r>
-                            <w:r>
-                              <w:fldChar w:fldCharType="separate"/>
-                            </w:r>
-                            <w:r>
-                              <w:rPr>
-                                <w:noProof/>
-                              </w:rPr>
-                              <w:t>1</w:t>
-                            </w:r>
-                            <w:r>
-                              <w:rPr>
-                                <w:noProof/>
-                              </w:rPr>
-                              <w:fldChar w:fldCharType="end"/>
-                            </w:r>
+                            <w:fldSimple w:instr=" SEQ Figure \* ARABIC ">
+                              <w:r>
+                                <w:rPr>
+                                  <w:noProof/>
+                                </w:rPr>
+                                <w:t>1</w:t>
+                              </w:r>
+                            </w:fldSimple>
                             <w:r>
                               <w:t xml:space="preserve">: </w:t>
                             </w:r>
@@ -230,27 +217,14 @@
                       <w:r>
                         <w:t xml:space="preserve">Figure </w:t>
                       </w:r>
-                      <w:r>
-                        <w:fldChar w:fldCharType="begin"/>
-                      </w:r>
-                      <w:r>
-                        <w:instrText xml:space="preserve"> SEQ Figure \* ARABIC </w:instrText>
-                      </w:r>
-                      <w:r>
-                        <w:fldChar w:fldCharType="separate"/>
-                      </w:r>
-                      <w:r>
-                        <w:rPr>
-                          <w:noProof/>
-                        </w:rPr>
-                        <w:t>1</w:t>
-                      </w:r>
-                      <w:r>
-                        <w:rPr>
-                          <w:noProof/>
-                        </w:rPr>
-                        <w:fldChar w:fldCharType="end"/>
-                      </w:r>
+                      <w:fldSimple w:instr=" SEQ Figure \* ARABIC ">
+                        <w:r>
+                          <w:rPr>
+                            <w:noProof/>
+                          </w:rPr>
+                          <w:t>1</w:t>
+                        </w:r>
+                      </w:fldSimple>
                       <w:r>
                         <w:t xml:space="preserve">: </w:t>
                       </w:r>
@@ -362,21 +336,7 @@
           <w:i/>
           <w:iCs/>
         </w:rPr>
-        <w:t xml:space="preserve">(insert link to </w:t>
-      </w:r>
-      <w:r>
-        <w:rPr>
-          <w:i/>
-          <w:iCs/>
-        </w:rPr>
-        <w:t>Announcement OPOSSUM v0_6_0 Analysis report</w:t>
-      </w:r>
-      <w:r>
-        <w:rPr>
-          <w:i/>
-          <w:iCs/>
-        </w:rPr>
-        <w:t>.pdf</w:t>
+        <w:t>(insert link to Announcement OPOSSUM v0_6_0 Analysis report.pdf</w:t>
       </w:r>
       <w:r>
         <w:t>)</w:t>
@@ -680,14 +640,27 @@
                             <w:r>
                               <w:t xml:space="preserve">Figure </w:t>
                             </w:r>
-                            <w:fldSimple w:instr=" SEQ Figure \* ARABIC ">
-                              <w:r>
-                                <w:rPr>
-                                  <w:noProof/>
-                                </w:rPr>
-                                <w:t>2</w:t>
-                              </w:r>
-                            </w:fldSimple>
+                            <w:r>
+                              <w:fldChar w:fldCharType="begin"/>
+                            </w:r>
+                            <w:r>
+                              <w:instrText xml:space="preserve"> SEQ Figure \* ARABIC </w:instrText>
+                            </w:r>
+                            <w:r>
+                              <w:fldChar w:fldCharType="separate"/>
+                            </w:r>
+                            <w:r>
+                              <w:rPr>
+                                <w:noProof/>
+                              </w:rPr>
+                              <w:t>2</w:t>
+                            </w:r>
+                            <w:r>
+                              <w:rPr>
+                                <w:noProof/>
+                              </w:rPr>
+                              <w:fldChar w:fldCharType="end"/>
+                            </w:r>
                             <w:r>
                               <w:t>Example of a modeled Treacy-type compressor with a groove density of 1740 lines/mm</w:t>
                             </w:r>
@@ -719,14 +692,27 @@
                       <w:r>
                         <w:t xml:space="preserve">Figure </w:t>
                       </w:r>
-                      <w:fldSimple w:instr=" SEQ Figure \* ARABIC ">
-                        <w:r>
-                          <w:rPr>
-                            <w:noProof/>
-                          </w:rPr>
-                          <w:t>2</w:t>
-                        </w:r>
-                      </w:fldSimple>
+                      <w:r>
+                        <w:fldChar w:fldCharType="begin"/>
+                      </w:r>
+                      <w:r>
+                        <w:instrText xml:space="preserve"> SEQ Figure \* ARABIC </w:instrText>
+                      </w:r>
+                      <w:r>
+                        <w:fldChar w:fldCharType="separate"/>
+                      </w:r>
+                      <w:r>
+                        <w:rPr>
+                          <w:noProof/>
+                        </w:rPr>
+                        <w:t>2</w:t>
+                      </w:r>
+                      <w:r>
+                        <w:rPr>
+                          <w:noProof/>
+                        </w:rPr>
+                        <w:fldChar w:fldCharType="end"/>
+                      </w:r>
                       <w:r>
                         <w:t>Example of a modeled Treacy-type compressor with a groove density of 1740 lines/mm</w:t>
                       </w:r>
@@ -822,27 +808,14 @@
                             <w:r>
                               <w:t xml:space="preserve">Figure </w:t>
                             </w:r>
-                            <w:r>
-                              <w:fldChar w:fldCharType="begin"/>
-                            </w:r>
-                            <w:r>
-                              <w:instrText xml:space="preserve"> SEQ Figure \* ARABIC </w:instrText>
-                            </w:r>
-                            <w:r>
-                              <w:fldChar w:fldCharType="separate"/>
-                            </w:r>
-                            <w:r>
-                              <w:rPr>
-                                <w:noProof/>
-                              </w:rPr>
-                              <w:t>3</w:t>
-                            </w:r>
-                            <w:r>
-                              <w:rPr>
-                                <w:noProof/>
-                              </w:rPr>
-                              <w:fldChar w:fldCharType="end"/>
-                            </w:r>
+                            <w:fldSimple w:instr=" SEQ Figure \* ARABIC ">
+                              <w:r>
+                                <w:rPr>
+                                  <w:noProof/>
+                                </w:rPr>
+                                <w:t>3</w:t>
+                              </w:r>
+                            </w:fldSimple>
                             <w:r>
                               <w:t>: Example of a demagnifying 90° off-axis parabo</w:t>
                             </w:r>
@@ -883,27 +856,14 @@
                       <w:r>
                         <w:t xml:space="preserve">Figure </w:t>
                       </w:r>
-                      <w:r>
-                        <w:fldChar w:fldCharType="begin"/>
-                      </w:r>
-                      <w:r>
-                        <w:instrText xml:space="preserve"> SEQ Figure \* ARABIC </w:instrText>
-                      </w:r>
-                      <w:r>
-                        <w:fldChar w:fldCharType="separate"/>
-                      </w:r>
-                      <w:r>
-                        <w:rPr>
-                          <w:noProof/>
-                        </w:rPr>
-                        <w:t>3</w:t>
-                      </w:r>
-                      <w:r>
-                        <w:rPr>
-                          <w:noProof/>
-                        </w:rPr>
-                        <w:fldChar w:fldCharType="end"/>
-                      </w:r>
+                      <w:fldSimple w:instr=" SEQ Figure \* ARABIC ">
+                        <w:r>
+                          <w:rPr>
+                            <w:noProof/>
+                          </w:rPr>
+                          <w:t>3</w:t>
+                        </w:r>
+                      </w:fldSimple>
                       <w:r>
                         <w:t>: Example of a demagnifying 90° off-axis parabo</w:t>
                       </w:r>
@@ -1085,13 +1045,16 @@
         <w:t xml:space="preserve">&gt; </w:t>
       </w:r>
       <w:r>
-        <w:t>7</w:t>
-      </w:r>
-      <w:r>
         <w:t>8</w:t>
       </w:r>
       <w:r>
-        <w:t>0 unit tests</w:t>
+        <w:t>0</w:t>
+      </w:r>
+      <w:r>
+        <w:t>0</w:t>
+      </w:r>
+      <w:r>
+        <w:t xml:space="preserve"> unit tests</w:t>
       </w:r>
     </w:p>
     <w:p>
@@ -1106,7 +1069,13 @@
         <w:t xml:space="preserve">&gt; </w:t>
       </w:r>
       <w:r>
-        <w:t>80% code coverage</w:t>
+        <w:t>8</w:t>
+      </w:r>
+      <w:r>
+        <w:t xml:space="preserve">8 </w:t>
+      </w:r>
+      <w:r>
+        <w:t>% code coverage</w:t>
       </w:r>
     </w:p>
     <w:p>

</xml_diff>